<commit_message>
Added support for CC in page header and footer.
</commit_message>
<xml_diff>
--- a/sources/TemplateEngine.Docx.Example/InputTemplate.docx
+++ b/sources/TemplateEngine.Docx.Example/InputTemplate.docx
@@ -1,10 +1,10 @@
 
 <file path=word/document.xml><?xml version="1.0" encoding="utf-8"?>
-<w:document xmlns:wpc="http://schemas.microsoft.com/office/word/2010/wordprocessingCanvas" xmlns:mc="http://schemas.openxmlformats.org/markup-compatibility/2006" xmlns:o="urn:schemas-microsoft-com:office:office" xmlns:r="http://schemas.openxmlformats.org/officeDocument/2006/relationships" xmlns:m="http://schemas.openxmlformats.org/officeDocument/2006/math" xmlns:v="urn:schemas-microsoft-com:vml" xmlns:wp14="http://schemas.microsoft.com/office/word/2010/wordprocessingDrawing" xmlns:wp="http://schemas.openxmlformats.org/drawingml/2006/wordprocessingDrawing" xmlns:w10="urn:schemas-microsoft-com:office:word" xmlns:w="http://schemas.openxmlformats.org/wordprocessingml/2006/main" xmlns:w14="http://schemas.microsoft.com/office/word/2010/wordml" xmlns:w15="http://schemas.microsoft.com/office/word/2012/wordml" xmlns:wpg="http://schemas.microsoft.com/office/word/2010/wordprocessingGroup" xmlns:wpi="http://schemas.microsoft.com/office/word/2010/wordprocessingInk" xmlns:wne="http://schemas.microsoft.com/office/word/2006/wordml" xmlns:wps="http://schemas.microsoft.com/office/word/2010/wordprocessingShape" mc:Ignorable="w14 w15 wp14">
+<w:document xmlns:wpc="http://schemas.microsoft.com/office/word/2010/wordprocessingCanvas" xmlns:cx="http://schemas.microsoft.com/office/drawing/2014/chartex" xmlns:cx1="http://schemas.microsoft.com/office/drawing/2015/9/8/chartex" xmlns:mc="http://schemas.openxmlformats.org/markup-compatibility/2006" xmlns:o="urn:schemas-microsoft-com:office:office" xmlns:r="http://schemas.openxmlformats.org/officeDocument/2006/relationships" xmlns:m="http://schemas.openxmlformats.org/officeDocument/2006/math" xmlns:v="urn:schemas-microsoft-com:vml" xmlns:wp14="http://schemas.microsoft.com/office/word/2010/wordprocessingDrawing" xmlns:wp="http://schemas.openxmlformats.org/drawingml/2006/wordprocessingDrawing" xmlns:w10="urn:schemas-microsoft-com:office:word" xmlns:w="http://schemas.openxmlformats.org/wordprocessingml/2006/main" xmlns:w14="http://schemas.microsoft.com/office/word/2010/wordml" xmlns:w15="http://schemas.microsoft.com/office/word/2012/wordml" xmlns:w16se="http://schemas.microsoft.com/office/word/2015/wordml/symex" xmlns:wpg="http://schemas.microsoft.com/office/word/2010/wordprocessingGroup" xmlns:wpi="http://schemas.microsoft.com/office/word/2010/wordprocessingInk" xmlns:wne="http://schemas.microsoft.com/office/word/2006/wordml" xmlns:wps="http://schemas.microsoft.com/office/word/2010/wordprocessingShape" mc:Ignorable="w14 w15 w16se wp14">
   <w:body>
     <w:p>
       <w:pPr>
-        <w:pStyle w:val="1"/>
+        <w:pStyle w:val="Heading1"/>
         <w:rPr>
           <w:lang w:val="en-US"/>
         </w:rPr>
@@ -47,7 +47,7 @@
     </w:p>
     <w:p>
       <w:pPr>
-        <w:pStyle w:val="2"/>
+        <w:pStyle w:val="Heading2"/>
         <w:rPr>
           <w:lang w:val="en-US"/>
         </w:rPr>
@@ -85,7 +85,7 @@
       <w:sdtContent>
         <w:tbl>
           <w:tblPr>
-            <w:tblStyle w:val="-450"/>
+            <w:tblStyle w:val="GridTable4-Accent5"/>
             <w:tblW w:w="0" w:type="auto"/>
             <w:tblLook w:val="04A0" w:firstRow="1" w:lastRow="0" w:firstColumn="1" w:lastColumn="0" w:noHBand="0" w:noVBand="1"/>
           </w:tblPr>
@@ -280,7 +280,7 @@
     <w:p/>
     <w:p>
       <w:pPr>
-        <w:pStyle w:val="2"/>
+        <w:pStyle w:val="Heading2"/>
         <w:rPr>
           <w:lang w:val="en-US"/>
         </w:rPr>
@@ -308,7 +308,7 @@
       <w:sdtContent>
         <w:p>
           <w:pPr>
-            <w:pStyle w:val="a4"/>
+            <w:pStyle w:val="ListParagraph"/>
             <w:numPr>
               <w:ilvl w:val="0"/>
               <w:numId w:val="3"/>
@@ -379,7 +379,7 @@
     </w:p>
     <w:p>
       <w:pPr>
-        <w:pStyle w:val="2"/>
+        <w:pStyle w:val="Heading2"/>
         <w:rPr>
           <w:lang w:val="en-US"/>
         </w:rPr>
@@ -421,7 +421,7 @@
           <w:sdtContent>
             <w:p>
               <w:pPr>
-                <w:pStyle w:val="a4"/>
+                <w:pStyle w:val="ListParagraph"/>
                 <w:numPr>
                   <w:ilvl w:val="0"/>
                   <w:numId w:val="4"/>
@@ -455,7 +455,7 @@
           <w:sdtContent>
             <w:p>
               <w:pPr>
-                <w:pStyle w:val="a4"/>
+                <w:pStyle w:val="ListParagraph"/>
                 <w:numPr>
                   <w:ilvl w:val="1"/>
                   <w:numId w:val="4"/>
@@ -484,7 +484,7 @@
     </w:p>
     <w:p>
       <w:pPr>
-        <w:pStyle w:val="2"/>
+        <w:pStyle w:val="Heading2"/>
         <w:rPr>
           <w:lang w:val="en-US"/>
         </w:rPr>
@@ -515,7 +515,7 @@
       <w:sdtContent>
         <w:tbl>
           <w:tblPr>
-            <w:tblStyle w:val="-450"/>
+            <w:tblStyle w:val="GridTable4-Accent5"/>
             <w:tblW w:w="0" w:type="auto"/>
             <w:tblLook w:val="04A0" w:firstRow="1" w:lastRow="0" w:firstColumn="1" w:lastColumn="0" w:noHBand="0" w:noVBand="1"/>
           </w:tblPr>
@@ -694,7 +694,7 @@
                     <w:sdtContent>
                       <w:p>
                         <w:pPr>
-                          <w:pStyle w:val="a4"/>
+                          <w:pStyle w:val="ListParagraph"/>
                           <w:numPr>
                             <w:ilvl w:val="0"/>
                             <w:numId w:val="5"/>
@@ -731,7 +731,7 @@
     </w:p>
     <w:p>
       <w:pPr>
-        <w:pStyle w:val="2"/>
+        <w:pStyle w:val="Heading2"/>
         <w:rPr>
           <w:lang w:val="en-US"/>
         </w:rPr>
@@ -773,7 +773,7 @@
           <w:sdtContent>
             <w:p>
               <w:pPr>
-                <w:pStyle w:val="a4"/>
+                <w:pStyle w:val="ListParagraph"/>
                 <w:numPr>
                   <w:ilvl w:val="0"/>
                   <w:numId w:val="6"/>
@@ -813,7 +813,7 @@
           <w:sdtContent>
             <w:tbl>
               <w:tblPr>
-                <w:tblStyle w:val="-450"/>
+                <w:tblStyle w:val="GridTable4-Accent5"/>
                 <w:tblW w:w="0" w:type="auto"/>
                 <w:tblLook w:val="04A0" w:firstRow="1" w:lastRow="0" w:firstColumn="1" w:lastColumn="0" w:noHBand="0" w:noVBand="1"/>
               </w:tblPr>
@@ -953,7 +953,7 @@
     </w:p>
     <w:p>
       <w:pPr>
-        <w:pStyle w:val="2"/>
+        <w:pStyle w:val="Heading2"/>
         <w:rPr>
           <w:lang w:val="en-US"/>
         </w:rPr>
@@ -995,7 +995,7 @@
       <w:sdtContent>
         <w:tbl>
           <w:tblPr>
-            <w:tblStyle w:val="-55"/>
+            <w:tblStyle w:val="GridTable5Dark-Accent5"/>
             <w:tblW w:w="9351" w:type="dxa"/>
             <w:tblLook w:val="0680" w:firstRow="0" w:lastRow="0" w:firstColumn="1" w:lastColumn="0" w:noHBand="1" w:noVBand="1"/>
           </w:tblPr>
@@ -1242,10 +1242,12 @@
           <w:lang w:val="en-US"/>
         </w:rPr>
       </w:pPr>
+      <w:bookmarkStart w:id="0" w:name="_GoBack"/>
     </w:p>
+    <w:bookmarkEnd w:id="0"/>
     <w:p>
       <w:pPr>
-        <w:pStyle w:val="2"/>
+        <w:pStyle w:val="Heading2"/>
         <w:rPr>
           <w:lang w:val="en-US"/>
         </w:rPr>
@@ -1280,7 +1282,7 @@
       <w:sdtContent>
         <w:tbl>
           <w:tblPr>
-            <w:tblStyle w:val="-450"/>
+            <w:tblStyle w:val="GridTable4-Accent5"/>
             <w:tblW w:w="9351" w:type="dxa"/>
             <w:tblLook w:val="0680" w:firstRow="0" w:lastRow="0" w:firstColumn="1" w:lastColumn="0" w:noHBand="1" w:noVBand="1"/>
           </w:tblPr>
@@ -1602,7 +1604,7 @@
     </w:p>
     <w:p>
       <w:pPr>
-        <w:pStyle w:val="2"/>
+        <w:pStyle w:val="Heading2"/>
         <w:rPr>
           <w:lang w:val="en-US"/>
         </w:rPr>
@@ -1611,6 +1613,7 @@
         <w:rPr>
           <w:lang w:val="en-US"/>
         </w:rPr>
+        <w:lastRenderedPageBreak/>
         <w:t>Merged columns</w:t>
       </w:r>
     </w:p>
@@ -1638,7 +1641,7 @@
       <w:sdtContent>
         <w:tbl>
           <w:tblPr>
-            <w:tblStyle w:val="-450"/>
+            <w:tblStyle w:val="GridTable4-Accent5"/>
             <w:tblW w:w="9356" w:type="dxa"/>
             <w:tblInd w:w="-5" w:type="dxa"/>
             <w:tblLook w:val="04A0" w:firstRow="1" w:lastRow="0" w:firstColumn="1" w:lastColumn="0" w:noHBand="0" w:noVBand="1"/>
@@ -1752,8 +1755,6 @@
                       <w:t>John</w:t>
                     </w:r>
                   </w:p>
-                  <w:bookmarkStart w:id="0" w:name="_GoBack" w:displacedByCustomXml="next"/>
-                  <w:bookmarkEnd w:id="0" w:displacedByCustomXml="next"/>
                 </w:sdtContent>
               </w:sdt>
             </w:tc>
@@ -1914,7 +1915,90 @@
         </w:rPr>
       </w:pPr>
     </w:p>
+    <w:p>
+      <w:pPr>
+        <w:rPr>
+          <w:lang w:val="en-US"/>
+        </w:rPr>
+      </w:pPr>
+    </w:p>
+    <w:sdt>
+      <w:sdtPr>
+        <w:rPr>
+          <w:lang w:val="en-US"/>
+        </w:rPr>
+        <w:alias w:val="ReportEndPic"/>
+        <w:tag w:val="ReportEndPic"/>
+        <w:id w:val="-1933423426"/>
+        <w:picture/>
+      </w:sdtPr>
+      <w:sdtEndPr/>
+      <w:sdtContent>
+        <w:p>
+          <w:pPr>
+            <w:rPr>
+              <w:lang w:val="en-US"/>
+            </w:rPr>
+          </w:pPr>
+          <w:r>
+            <w:rPr>
+              <w:noProof/>
+              <w:lang w:val="en-US"/>
+            </w:rPr>
+            <w:drawing>
+              <wp:inline distT="0" distB="0" distL="0" distR="0">
+                <wp:extent cx="5781675" cy="3619831"/>
+                <wp:effectExtent l="0" t="0" r="0" b="0"/>
+                <wp:docPr id="2" name="Picture 2"/>
+                <wp:cNvGraphicFramePr>
+                  <a:graphicFrameLocks xmlns:a="http://schemas.openxmlformats.org/drawingml/2006/main" noChangeAspect="1"/>
+                </wp:cNvGraphicFramePr>
+                <a:graphic xmlns:a="http://schemas.openxmlformats.org/drawingml/2006/main">
+                  <a:graphicData uri="http://schemas.openxmlformats.org/drawingml/2006/picture">
+                    <pic:pic xmlns:pic="http://schemas.openxmlformats.org/drawingml/2006/picture">
+                      <pic:nvPicPr>
+                        <pic:cNvPr id="0" name="Picture 2"/>
+                        <pic:cNvPicPr>
+                          <a:picLocks noChangeAspect="1" noChangeArrowheads="1"/>
+                        </pic:cNvPicPr>
+                      </pic:nvPicPr>
+                      <pic:blipFill>
+                        <a:blip r:embed="rId8">
+                          <a:extLst>
+                            <a:ext uri="{28A0092B-C50C-407E-A947-70E740481C1C}">
+                              <a14:useLocalDpi xmlns:a14="http://schemas.microsoft.com/office/drawing/2010/main" val="0"/>
+                            </a:ext>
+                          </a:extLst>
+                        </a:blip>
+                        <a:stretch>
+                          <a:fillRect/>
+                        </a:stretch>
+                      </pic:blipFill>
+                      <pic:spPr bwMode="auto">
+                        <a:xfrm>
+                          <a:off x="0" y="0"/>
+                          <a:ext cx="5781675" cy="3619831"/>
+                        </a:xfrm>
+                        <a:prstGeom prst="rect">
+                          <a:avLst/>
+                        </a:prstGeom>
+                        <a:noFill/>
+                        <a:ln>
+                          <a:noFill/>
+                        </a:ln>
+                      </pic:spPr>
+                    </pic:pic>
+                  </a:graphicData>
+                </a:graphic>
+              </wp:inline>
+            </w:drawing>
+          </w:r>
+        </w:p>
+      </w:sdtContent>
+    </w:sdt>
     <w:sectPr>
+      <w:headerReference w:type="default" r:id="rId9"/>
+      <w:footerReference w:type="default" r:id="rId10"/>
       <w:pgSz w:w="11906" w:h="16838"/>
       <w:pgMar w:top="1134" w:right="850" w:bottom="1134" w:left="1701" w:header="708" w:footer="708" w:gutter="0"/>
       <w:cols w:space="708"/>
@@ -1924,8 +2008,294 @@
 </w:document>
 </file>
 
+<file path=word/endnotes.xml><?xml version="1.0" encoding="utf-8"?>
+<w:endnotes xmlns:wpc="http://schemas.microsoft.com/office/word/2010/wordprocessingCanvas" xmlns:cx="http://schemas.microsoft.com/office/drawing/2014/chartex" xmlns:cx1="http://schemas.microsoft.com/office/drawing/2015/9/8/chartex" xmlns:mc="http://schemas.openxmlformats.org/markup-compatibility/2006" xmlns:o="urn:schemas-microsoft-com:office:office" xmlns:r="http://schemas.openxmlformats.org/officeDocument/2006/relationships" xmlns:m="http://schemas.openxmlformats.org/officeDocument/2006/math" xmlns:v="urn:schemas-microsoft-com:vml" xmlns:wp14="http://schemas.microsoft.com/office/word/2010/wordprocessingDrawing" xmlns:wp="http://schemas.openxmlformats.org/drawingml/2006/wordprocessingDrawing" xmlns:w10="urn:schemas-microsoft-com:office:word" xmlns:w="http://schemas.openxmlformats.org/wordprocessingml/2006/main" xmlns:w14="http://schemas.microsoft.com/office/word/2010/wordml" xmlns:w15="http://schemas.microsoft.com/office/word/2012/wordml" xmlns:w16se="http://schemas.microsoft.com/office/word/2015/wordml/symex" xmlns:wpg="http://schemas.microsoft.com/office/word/2010/wordprocessingGroup" xmlns:wpi="http://schemas.microsoft.com/office/word/2010/wordprocessingInk" xmlns:wne="http://schemas.microsoft.com/office/word/2006/wordml" xmlns:wps="http://schemas.microsoft.com/office/word/2010/wordprocessingShape" mc:Ignorable="w14 w15 w16se wp14">
+  <w:endnote w:type="separator" w:id="-1">
+    <w:p>
+      <w:pPr>
+        <w:spacing w:after="0" w:line="240" w:lineRule="auto"/>
+      </w:pPr>
+      <w:r>
+        <w:separator/>
+      </w:r>
+    </w:p>
+  </w:endnote>
+  <w:endnote w:type="continuationSeparator" w:id="0">
+    <w:p>
+      <w:pPr>
+        <w:spacing w:after="0" w:line="240" w:lineRule="auto"/>
+      </w:pPr>
+      <w:r>
+        <w:continuationSeparator/>
+      </w:r>
+    </w:p>
+  </w:endnote>
+</w:endnotes>
+</file>
+
+<file path=word/footer1.xml><?xml version="1.0" encoding="utf-8"?>
+<w:ftr xmlns:wpc="http://schemas.microsoft.com/office/word/2010/wordprocessingCanvas" xmlns:cx="http://schemas.microsoft.com/office/drawing/2014/chartex" xmlns:cx1="http://schemas.microsoft.com/office/drawing/2015/9/8/chartex" xmlns:mc="http://schemas.openxmlformats.org/markup-compatibility/2006" xmlns:o="urn:schemas-microsoft-com:office:office" xmlns:r="http://schemas.openxmlformats.org/officeDocument/2006/relationships" xmlns:m="http://schemas.openxmlformats.org/officeDocument/2006/math" xmlns:v="urn:schemas-microsoft-com:vml" xmlns:wp14="http://schemas.microsoft.com/office/word/2010/wordprocessingDrawing" xmlns:wp="http://schemas.openxmlformats.org/drawingml/2006/wordprocessingDrawing" xmlns:w10="urn:schemas-microsoft-com:office:word" xmlns:w="http://schemas.openxmlformats.org/wordprocessingml/2006/main" xmlns:w14="http://schemas.microsoft.com/office/word/2010/wordml" xmlns:w15="http://schemas.microsoft.com/office/word/2012/wordml" xmlns:w16se="http://schemas.microsoft.com/office/word/2015/wordml/symex" xmlns:wpg="http://schemas.microsoft.com/office/word/2010/wordprocessingGroup" xmlns:wpi="http://schemas.microsoft.com/office/word/2010/wordprocessingInk" xmlns:wne="http://schemas.microsoft.com/office/word/2006/wordml" xmlns:wps="http://schemas.microsoft.com/office/word/2010/wordprocessingShape" mc:Ignorable="w14 w15 w16se wp14">
+  <w:sdt>
+    <w:sdtPr>
+      <w:alias w:val="ReportDate"/>
+      <w:tag w:val="ReportDate"/>
+      <w:id w:val="-1472586896"/>
+      <w:placeholder>
+        <w:docPart w:val="7166061F971342A0AD959FAA9559B6D4"/>
+      </w:placeholder>
+      <w:date w:fullDate="2016-01-19T00:00:00Z">
+        <w:dateFormat w:val="dd.MM.yyyy"/>
+        <w:lid w:val="lv-LV"/>
+        <w:storeMappedDataAs w:val="dateTime"/>
+        <w:calendar w:val="gregorian"/>
+      </w:date>
+    </w:sdtPr>
+    <w:sdtEndPr/>
+    <w:sdtContent>
+      <w:p>
+        <w:pPr>
+          <w:pStyle w:val="Header"/>
+        </w:pPr>
+        <w:r>
+          <w:rPr>
+            <w:lang w:val="lv-LV"/>
+          </w:rPr>
+          <w:t>19.01.2016</w:t>
+        </w:r>
+      </w:p>
+    </w:sdtContent>
+  </w:sdt>
+  <w:p>
+    <w:pPr>
+      <w:pStyle w:val="Heading2"/>
+      <w:rPr>
+        <w:lang w:val="en-US"/>
+      </w:rPr>
+    </w:pPr>
+    <w:r>
+      <w:rPr>
+        <w:lang w:val="en-US"/>
+      </w:rPr>
+      <w:t>List view</w:t>
+    </w:r>
+  </w:p>
+  <w:sdt>
+    <w:sdtPr>
+      <w:rPr>
+        <w:lang w:val="en-US"/>
+      </w:rPr>
+      <w:alias w:val="Team Members List"/>
+      <w:tag w:val="Team Members List"/>
+      <w:id w:val="-2012748904"/>
+      <w:placeholder>
+        <w:docPart w:val="90AEF87042C746CB8B4E6AF582012B0F"/>
+      </w:placeholder>
+    </w:sdtPr>
+    <w:sdtContent>
+      <w:p>
+        <w:pPr>
+          <w:pStyle w:val="ListParagraph"/>
+          <w:numPr>
+            <w:ilvl w:val="0"/>
+            <w:numId w:val="3"/>
+          </w:numPr>
+          <w:rPr>
+            <w:lang w:val="en-US"/>
+          </w:rPr>
+        </w:pPr>
+        <w:sdt>
+          <w:sdtPr>
+            <w:rPr>
+              <w:lang w:val="en-US"/>
+            </w:rPr>
+            <w:alias w:val="Name"/>
+            <w:tag w:val="Name"/>
+            <w:id w:val="-1548299724"/>
+            <w:placeholder>
+              <w:docPart w:val="90AEF87042C746CB8B4E6AF582012B0F"/>
+            </w:placeholder>
+          </w:sdtPr>
+          <w:sdtContent>
+            <w:r>
+              <w:rPr>
+                <w:lang w:val="en-US"/>
+              </w:rPr>
+              <w:t>John</w:t>
+            </w:r>
+          </w:sdtContent>
+        </w:sdt>
+        <w:r>
+          <w:rPr>
+            <w:lang w:val="en-US"/>
+          </w:rPr>
+          <w:t xml:space="preserve">, </w:t>
+        </w:r>
+        <w:sdt>
+          <w:sdtPr>
+            <w:rPr>
+              <w:lang w:val="en-US"/>
+            </w:rPr>
+            <w:alias w:val="Role"/>
+            <w:tag w:val="Role"/>
+            <w:id w:val="2099676574"/>
+            <w:placeholder>
+              <w:docPart w:val="90AEF87042C746CB8B4E6AF582012B0F"/>
+            </w:placeholder>
+          </w:sdtPr>
+          <w:sdtContent>
+            <w:r>
+              <w:rPr>
+                <w:lang w:val="en-US"/>
+              </w:rPr>
+              <w:t>Tester</w:t>
+            </w:r>
+          </w:sdtContent>
+        </w:sdt>
+      </w:p>
+    </w:sdtContent>
+  </w:sdt>
+</w:ftr>
+</file>
+
+<file path=word/footnotes.xml><?xml version="1.0" encoding="utf-8"?>
+<w:footnotes xmlns:wpc="http://schemas.microsoft.com/office/word/2010/wordprocessingCanvas" xmlns:cx="http://schemas.microsoft.com/office/drawing/2014/chartex" xmlns:cx1="http://schemas.microsoft.com/office/drawing/2015/9/8/chartex" xmlns:mc="http://schemas.openxmlformats.org/markup-compatibility/2006" xmlns:o="urn:schemas-microsoft-com:office:office" xmlns:r="http://schemas.openxmlformats.org/officeDocument/2006/relationships" xmlns:m="http://schemas.openxmlformats.org/officeDocument/2006/math" xmlns:v="urn:schemas-microsoft-com:vml" xmlns:wp14="http://schemas.microsoft.com/office/word/2010/wordprocessingDrawing" xmlns:wp="http://schemas.openxmlformats.org/drawingml/2006/wordprocessingDrawing" xmlns:w10="urn:schemas-microsoft-com:office:word" xmlns:w="http://schemas.openxmlformats.org/wordprocessingml/2006/main" xmlns:w14="http://schemas.microsoft.com/office/word/2010/wordml" xmlns:w15="http://schemas.microsoft.com/office/word/2012/wordml" xmlns:w16se="http://schemas.microsoft.com/office/word/2015/wordml/symex" xmlns:wpg="http://schemas.microsoft.com/office/word/2010/wordprocessingGroup" xmlns:wpi="http://schemas.microsoft.com/office/word/2010/wordprocessingInk" xmlns:wne="http://schemas.microsoft.com/office/word/2006/wordml" xmlns:wps="http://schemas.microsoft.com/office/word/2010/wordprocessingShape" mc:Ignorable="w14 w15 w16se wp14">
+  <w:footnote w:type="separator" w:id="-1">
+    <w:p>
+      <w:pPr>
+        <w:spacing w:after="0" w:line="240" w:lineRule="auto"/>
+      </w:pPr>
+      <w:r>
+        <w:separator/>
+      </w:r>
+    </w:p>
+  </w:footnote>
+  <w:footnote w:type="continuationSeparator" w:id="0">
+    <w:p>
+      <w:pPr>
+        <w:spacing w:after="0" w:line="240" w:lineRule="auto"/>
+      </w:pPr>
+      <w:r>
+        <w:continuationSeparator/>
+      </w:r>
+    </w:p>
+  </w:footnote>
+</w:footnotes>
+</file>
+
+<file path=word/header1.xml><?xml version="1.0" encoding="utf-8"?>
+<w:hdr xmlns:wpc="http://schemas.microsoft.com/office/word/2010/wordprocessingCanvas" xmlns:cx="http://schemas.microsoft.com/office/drawing/2014/chartex" xmlns:cx1="http://schemas.microsoft.com/office/drawing/2015/9/8/chartex" xmlns:mc="http://schemas.openxmlformats.org/markup-compatibility/2006" xmlns:o="urn:schemas-microsoft-com:office:office" xmlns:r="http://schemas.openxmlformats.org/officeDocument/2006/relationships" xmlns:m="http://schemas.openxmlformats.org/officeDocument/2006/math" xmlns:v="urn:schemas-microsoft-com:vml" xmlns:wp14="http://schemas.microsoft.com/office/word/2010/wordprocessingDrawing" xmlns:wp="http://schemas.openxmlformats.org/drawingml/2006/wordprocessingDrawing" xmlns:w10="urn:schemas-microsoft-com:office:word" xmlns:w="http://schemas.openxmlformats.org/wordprocessingml/2006/main" xmlns:w14="http://schemas.microsoft.com/office/word/2010/wordml" xmlns:w15="http://schemas.microsoft.com/office/word/2012/wordml" xmlns:w16se="http://schemas.microsoft.com/office/word/2015/wordml/symex" xmlns:wpg="http://schemas.microsoft.com/office/word/2010/wordprocessingGroup" xmlns:wpi="http://schemas.microsoft.com/office/word/2010/wordprocessingInk" xmlns:wne="http://schemas.microsoft.com/office/word/2006/wordml" xmlns:wps="http://schemas.microsoft.com/office/word/2010/wordprocessingShape" mc:Ignorable="w14 w15 w16se wp14">
+  <w:p>
+    <w:pPr>
+      <w:pStyle w:val="Header"/>
+      <w:tabs>
+        <w:tab w:val="clear" w:pos="4680"/>
+        <w:tab w:val="clear" w:pos="9360"/>
+        <w:tab w:val="left" w:pos="6804"/>
+      </w:tabs>
+      <w:rPr>
+        <w:lang w:val="en-US"/>
+      </w:rPr>
+    </w:pPr>
+    <w:sdt>
+      <w:sdtPr>
+        <w:alias w:val="ReportDate"/>
+        <w:tag w:val="ReportDate"/>
+        <w:id w:val="2069073300"/>
+        <w:placeholder>
+          <w:docPart w:val="DefaultPlaceholder_-1854013438"/>
+        </w:placeholder>
+        <w:date w:fullDate="2016-01-19T00:00:00Z">
+          <w:dateFormat w:val="dd.MM.yyyy"/>
+          <w:lid w:val="lv-LV"/>
+          <w:storeMappedDataAs w:val="dateTime"/>
+          <w:calendar w:val="gregorian"/>
+        </w:date>
+      </w:sdtPr>
+      <w:sdtEndPr/>
+      <w:sdtContent>
+        <w:r>
+          <w:rPr>
+            <w:lang w:val="lv-LV"/>
+          </w:rPr>
+          <w:t>19.01.2016</w:t>
+        </w:r>
+      </w:sdtContent>
+    </w:sdt>
+    <w:r>
+      <w:tab/>
+    </w:r>
+    <w:sdt>
+      <w:sdtPr>
+        <w:alias w:val="ReportLogo"/>
+        <w:tag w:val="ReportLogo"/>
+        <w:id w:val="250395586"/>
+        <w:picture/>
+      </w:sdtPr>
+      <w:sdtEndPr/>
+      <w:sdtContent>
+        <w:r>
+          <w:rPr>
+            <w:noProof/>
+            <w:lang w:val="en-US"/>
+          </w:rPr>
+          <w:drawing>
+            <wp:inline distT="0" distB="0" distL="0" distR="0">
+              <wp:extent cx="1343025" cy="840850"/>
+              <wp:effectExtent l="0" t="0" r="0" b="0"/>
+              <wp:docPr id="1" name="Picture 1"/>
+              <wp:cNvGraphicFramePr>
+                <a:graphicFrameLocks xmlns:a="http://schemas.openxmlformats.org/drawingml/2006/main" noChangeAspect="1"/>
+              </wp:cNvGraphicFramePr>
+              <a:graphic xmlns:a="http://schemas.openxmlformats.org/drawingml/2006/main">
+                <a:graphicData uri="http://schemas.openxmlformats.org/drawingml/2006/picture">
+                  <pic:pic xmlns:pic="http://schemas.openxmlformats.org/drawingml/2006/picture">
+                    <pic:nvPicPr>
+                      <pic:cNvPr id="0" name="Picture 1"/>
+                      <pic:cNvPicPr>
+                        <a:picLocks noChangeAspect="1" noChangeArrowheads="1"/>
+                      </pic:cNvPicPr>
+                    </pic:nvPicPr>
+                    <pic:blipFill>
+                      <a:blip r:embed="rId1">
+                        <a:extLst>
+                          <a:ext uri="{28A0092B-C50C-407E-A947-70E740481C1C}">
+                            <a14:useLocalDpi xmlns:a14="http://schemas.microsoft.com/office/drawing/2010/main" val="0"/>
+                          </a:ext>
+                        </a:extLst>
+                      </a:blip>
+                      <a:stretch>
+                        <a:fillRect/>
+                      </a:stretch>
+                    </pic:blipFill>
+                    <pic:spPr bwMode="auto">
+                      <a:xfrm>
+                        <a:off x="0" y="0"/>
+                        <a:ext cx="1343025" cy="840850"/>
+                      </a:xfrm>
+                      <a:prstGeom prst="ellipse">
+                        <a:avLst/>
+                      </a:prstGeom>
+                      <a:ln>
+                        <a:noFill/>
+                      </a:ln>
+                      <a:effectLst>
+                        <a:softEdge rad="112500"/>
+                      </a:effectLst>
+                    </pic:spPr>
+                  </pic:pic>
+                </a:graphicData>
+              </a:graphic>
+            </wp:inline>
+          </w:drawing>
+        </w:r>
+      </w:sdtContent>
+    </w:sdt>
+  </w:p>
+</w:hdr>
+</file>
+
 <file path=word/numbering.xml><?xml version="1.0" encoding="utf-8"?>
-<w:numbering xmlns:wpc="http://schemas.microsoft.com/office/word/2010/wordprocessingCanvas" xmlns:mc="http://schemas.openxmlformats.org/markup-compatibility/2006" xmlns:o="urn:schemas-microsoft-com:office:office" xmlns:r="http://schemas.openxmlformats.org/officeDocument/2006/relationships" xmlns:m="http://schemas.openxmlformats.org/officeDocument/2006/math" xmlns:v="urn:schemas-microsoft-com:vml" xmlns:wp14="http://schemas.microsoft.com/office/word/2010/wordprocessingDrawing" xmlns:wp="http://schemas.openxmlformats.org/drawingml/2006/wordprocessingDrawing" xmlns:w10="urn:schemas-microsoft-com:office:word" xmlns:w="http://schemas.openxmlformats.org/wordprocessingml/2006/main" xmlns:w14="http://schemas.microsoft.com/office/word/2010/wordml" xmlns:w15="http://schemas.microsoft.com/office/word/2012/wordml" xmlns:wpg="http://schemas.microsoft.com/office/word/2010/wordprocessingGroup" xmlns:wpi="http://schemas.microsoft.com/office/word/2010/wordprocessingInk" xmlns:wne="http://schemas.microsoft.com/office/word/2006/wordml" xmlns:wps="http://schemas.microsoft.com/office/word/2010/wordprocessingShape" mc:Ignorable="w14 w15 wp14">
+<w:numbering xmlns:wpc="http://schemas.microsoft.com/office/word/2010/wordprocessingCanvas" xmlns:cx="http://schemas.microsoft.com/office/drawing/2014/chartex" xmlns:cx1="http://schemas.microsoft.com/office/drawing/2015/9/8/chartex" xmlns:mc="http://schemas.openxmlformats.org/markup-compatibility/2006" xmlns:o="urn:schemas-microsoft-com:office:office" xmlns:r="http://schemas.openxmlformats.org/officeDocument/2006/relationships" xmlns:m="http://schemas.openxmlformats.org/officeDocument/2006/math" xmlns:v="urn:schemas-microsoft-com:vml" xmlns:wp14="http://schemas.microsoft.com/office/word/2010/wordprocessingDrawing" xmlns:wp="http://schemas.openxmlformats.org/drawingml/2006/wordprocessingDrawing" xmlns:w10="urn:schemas-microsoft-com:office:word" xmlns:w="http://schemas.openxmlformats.org/wordprocessingml/2006/main" xmlns:w14="http://schemas.microsoft.com/office/word/2010/wordml" xmlns:w15="http://schemas.microsoft.com/office/word/2012/wordml" xmlns:w16se="http://schemas.microsoft.com/office/word/2015/wordml/symex" xmlns:wpg="http://schemas.microsoft.com/office/word/2010/wordprocessingGroup" xmlns:wpi="http://schemas.microsoft.com/office/word/2010/wordprocessingInk" xmlns:wne="http://schemas.microsoft.com/office/word/2006/wordml" xmlns:wps="http://schemas.microsoft.com/office/word/2010/wordprocessingShape" mc:Ignorable="w14 w15 w16se wp14">
   <w:abstractNum w:abstractNumId="0" w15:restartNumberingAfterBreak="0">
     <w:nsid w:val="02DC595C"/>
     <w:multiLevelType w:val="hybridMultilevel"/>
@@ -2482,7 +2852,7 @@
 </file>
 
 <file path=word/styles.xml><?xml version="1.0" encoding="utf-8"?>
-<w:styles xmlns:mc="http://schemas.openxmlformats.org/markup-compatibility/2006" xmlns:r="http://schemas.openxmlformats.org/officeDocument/2006/relationships" xmlns:w="http://schemas.openxmlformats.org/wordprocessingml/2006/main" xmlns:w14="http://schemas.microsoft.com/office/word/2010/wordml" xmlns:w15="http://schemas.microsoft.com/office/word/2012/wordml" mc:Ignorable="w14 w15">
+<w:styles xmlns:mc="http://schemas.openxmlformats.org/markup-compatibility/2006" xmlns:r="http://schemas.openxmlformats.org/officeDocument/2006/relationships" xmlns:w="http://schemas.openxmlformats.org/wordprocessingml/2006/main" xmlns:w14="http://schemas.microsoft.com/office/word/2010/wordml" xmlns:w15="http://schemas.microsoft.com/office/word/2012/wordml" xmlns:w16se="http://schemas.microsoft.com/office/word/2015/wordml/symex" mc:Ignorable="w14 w15 w16se">
   <w:docDefaults>
     <w:rPrDefault>
       <w:rPr>
@@ -2871,15 +3241,15 @@
     <w:lsdException w:name="List Table 6 Colorful Accent 6" w:uiPriority="51"/>
     <w:lsdException w:name="List Table 7 Colorful Accent 6" w:uiPriority="52"/>
   </w:latentStyles>
-  <w:style w:type="paragraph" w:default="1" w:styleId="a">
+  <w:style w:type="paragraph" w:default="1" w:styleId="Normal">
     <w:name w:val="Normal"/>
     <w:qFormat/>
   </w:style>
-  <w:style w:type="paragraph" w:styleId="1">
+  <w:style w:type="paragraph" w:styleId="Heading1">
     <w:name w:val="heading 1"/>
-    <w:basedOn w:val="a"/>
-    <w:next w:val="a"/>
-    <w:link w:val="10"/>
+    <w:basedOn w:val="Normal"/>
+    <w:next w:val="Normal"/>
+    <w:link w:val="Heading1Char"/>
     <w:uiPriority w:val="9"/>
     <w:qFormat/>
     <w:rsid w:val="00007E01"/>
@@ -2896,11 +3266,11 @@
       <w:szCs w:val="32"/>
     </w:rPr>
   </w:style>
-  <w:style w:type="paragraph" w:styleId="2">
+  <w:style w:type="paragraph" w:styleId="Heading2">
     <w:name w:val="heading 2"/>
-    <w:basedOn w:val="a"/>
-    <w:next w:val="a"/>
-    <w:link w:val="20"/>
+    <w:basedOn w:val="Normal"/>
+    <w:next w:val="Normal"/>
+    <w:link w:val="Heading2Char"/>
     <w:uiPriority w:val="9"/>
     <w:unhideWhenUsed/>
     <w:qFormat/>
@@ -2918,11 +3288,11 @@
       <w:szCs w:val="26"/>
     </w:rPr>
   </w:style>
-  <w:style w:type="paragraph" w:styleId="3">
+  <w:style w:type="paragraph" w:styleId="Heading3">
     <w:name w:val="heading 3"/>
-    <w:basedOn w:val="a"/>
-    <w:next w:val="a"/>
-    <w:link w:val="30"/>
+    <w:basedOn w:val="Normal"/>
+    <w:next w:val="Normal"/>
+    <w:link w:val="Heading3Char"/>
     <w:uiPriority w:val="9"/>
     <w:unhideWhenUsed/>
     <w:qFormat/>
@@ -2940,13 +3310,13 @@
       <w:szCs w:val="24"/>
     </w:rPr>
   </w:style>
-  <w:style w:type="character" w:default="1" w:styleId="a0">
+  <w:style w:type="character" w:default="1" w:styleId="DefaultParagraphFont">
     <w:name w:val="Default Paragraph Font"/>
     <w:uiPriority w:val="1"/>
     <w:semiHidden/>
     <w:unhideWhenUsed/>
   </w:style>
-  <w:style w:type="table" w:default="1" w:styleId="a1">
+  <w:style w:type="table" w:default="1" w:styleId="TableNormal">
     <w:name w:val="Normal Table"/>
     <w:uiPriority w:val="99"/>
     <w:semiHidden/>
@@ -2961,15 +3331,15 @@
       </w:tblCellMar>
     </w:tblPr>
   </w:style>
-  <w:style w:type="numbering" w:default="1" w:styleId="a2">
+  <w:style w:type="numbering" w:default="1" w:styleId="NoList">
     <w:name w:val="No List"/>
     <w:uiPriority w:val="99"/>
     <w:semiHidden/>
     <w:unhideWhenUsed/>
   </w:style>
-  <w:style w:type="table" w:styleId="a3">
+  <w:style w:type="table" w:styleId="TableGrid">
     <w:name w:val="Table Grid"/>
-    <w:basedOn w:val="a1"/>
+    <w:basedOn w:val="TableNormal"/>
     <w:uiPriority w:val="39"/>
     <w:rsid w:val="00451032"/>
     <w:pPr>
@@ -2986,9 +3356,9 @@
       </w:tblBorders>
     </w:tblPr>
   </w:style>
-  <w:style w:type="paragraph" w:styleId="a4">
+  <w:style w:type="paragraph" w:styleId="ListParagraph">
     <w:name w:val="List Paragraph"/>
-    <w:basedOn w:val="a"/>
+    <w:basedOn w:val="Normal"/>
     <w:uiPriority w:val="34"/>
     <w:qFormat/>
     <w:rsid w:val="00451032"/>
@@ -2997,9 +3367,9 @@
       <w:contextualSpacing/>
     </w:pPr>
   </w:style>
-  <w:style w:type="table" w:styleId="-45">
+  <w:style w:type="table" w:styleId="ListTable4-Accent5">
     <w:name w:val="List Table 4 Accent 5"/>
-    <w:basedOn w:val="a1"/>
+    <w:basedOn w:val="TableNormal"/>
     <w:uiPriority w:val="49"/>
     <w:rsid w:val="00451032"/>
     <w:pPr>
@@ -3071,9 +3441,9 @@
       </w:tcPr>
     </w:tblStylePr>
   </w:style>
-  <w:style w:type="table" w:styleId="-450">
+  <w:style w:type="table" w:styleId="GridTable4-Accent5">
     <w:name w:val="Grid Table 4 Accent 5"/>
-    <w:basedOn w:val="a1"/>
+    <w:basedOn w:val="TableNormal"/>
     <w:uiPriority w:val="49"/>
     <w:rsid w:val="00451032"/>
     <w:pPr>
@@ -3147,9 +3517,9 @@
       </w:tcPr>
     </w:tblStylePr>
   </w:style>
-  <w:style w:type="character" w:styleId="a5">
+  <w:style w:type="character" w:styleId="PlaceholderText">
     <w:name w:val="Placeholder Text"/>
-    <w:basedOn w:val="a0"/>
+    <w:basedOn w:val="DefaultParagraphFont"/>
     <w:uiPriority w:val="99"/>
     <w:semiHidden/>
     <w:rsid w:val="00451032"/>
@@ -3157,11 +3527,11 @@
       <w:color w:val="808080"/>
     </w:rPr>
   </w:style>
-  <w:style w:type="paragraph" w:styleId="a6">
+  <w:style w:type="paragraph" w:styleId="Title">
     <w:name w:val="Title"/>
-    <w:basedOn w:val="a"/>
-    <w:next w:val="a"/>
-    <w:link w:val="a7"/>
+    <w:basedOn w:val="Normal"/>
+    <w:next w:val="Normal"/>
+    <w:link w:val="TitleChar"/>
     <w:uiPriority w:val="10"/>
     <w:qFormat/>
     <w:rsid w:val="00007E01"/>
@@ -3177,10 +3547,10 @@
       <w:szCs w:val="56"/>
     </w:rPr>
   </w:style>
-  <w:style w:type="character" w:customStyle="1" w:styleId="a7">
-    <w:name w:val="Название Знак"/>
-    <w:basedOn w:val="a0"/>
-    <w:link w:val="a6"/>
+  <w:style w:type="character" w:customStyle="1" w:styleId="TitleChar">
+    <w:name w:val="Title Char"/>
+    <w:basedOn w:val="DefaultParagraphFont"/>
+    <w:link w:val="Title"/>
     <w:uiPriority w:val="10"/>
     <w:rsid w:val="00007E01"/>
     <w:rPr>
@@ -3191,11 +3561,11 @@
       <w:szCs w:val="56"/>
     </w:rPr>
   </w:style>
-  <w:style w:type="paragraph" w:styleId="a8">
+  <w:style w:type="paragraph" w:styleId="Subtitle">
     <w:name w:val="Subtitle"/>
-    <w:basedOn w:val="a"/>
-    <w:next w:val="a"/>
-    <w:link w:val="a9"/>
+    <w:basedOn w:val="Normal"/>
+    <w:next w:val="Normal"/>
+    <w:link w:val="SubtitleChar"/>
     <w:uiPriority w:val="11"/>
     <w:qFormat/>
     <w:rsid w:val="00007E01"/>
@@ -3210,10 +3580,10 @@
       <w:spacing w:val="15"/>
     </w:rPr>
   </w:style>
-  <w:style w:type="character" w:customStyle="1" w:styleId="a9">
-    <w:name w:val="Подзаголовок Знак"/>
-    <w:basedOn w:val="a0"/>
-    <w:link w:val="a8"/>
+  <w:style w:type="character" w:customStyle="1" w:styleId="SubtitleChar">
+    <w:name w:val="Subtitle Char"/>
+    <w:basedOn w:val="DefaultParagraphFont"/>
+    <w:link w:val="Subtitle"/>
     <w:uiPriority w:val="11"/>
     <w:rsid w:val="00007E01"/>
     <w:rPr>
@@ -3222,10 +3592,10 @@
       <w:spacing w:val="15"/>
     </w:rPr>
   </w:style>
-  <w:style w:type="character" w:customStyle="1" w:styleId="10">
-    <w:name w:val="Заголовок 1 Знак"/>
-    <w:basedOn w:val="a0"/>
-    <w:link w:val="1"/>
+  <w:style w:type="character" w:customStyle="1" w:styleId="Heading1Char">
+    <w:name w:val="Heading 1 Char"/>
+    <w:basedOn w:val="DefaultParagraphFont"/>
+    <w:link w:val="Heading1"/>
     <w:uiPriority w:val="9"/>
     <w:rsid w:val="00007E01"/>
     <w:rPr>
@@ -3235,10 +3605,10 @@
       <w:szCs w:val="32"/>
     </w:rPr>
   </w:style>
-  <w:style w:type="character" w:customStyle="1" w:styleId="20">
-    <w:name w:val="Заголовок 2 Знак"/>
-    <w:basedOn w:val="a0"/>
-    <w:link w:val="2"/>
+  <w:style w:type="character" w:customStyle="1" w:styleId="Heading2Char">
+    <w:name w:val="Heading 2 Char"/>
+    <w:basedOn w:val="DefaultParagraphFont"/>
+    <w:link w:val="Heading2"/>
     <w:uiPriority w:val="9"/>
     <w:rsid w:val="00007E01"/>
     <w:rPr>
@@ -3248,10 +3618,10 @@
       <w:szCs w:val="26"/>
     </w:rPr>
   </w:style>
-  <w:style w:type="character" w:customStyle="1" w:styleId="30">
-    <w:name w:val="Заголовок 3 Знак"/>
-    <w:basedOn w:val="a0"/>
-    <w:link w:val="3"/>
+  <w:style w:type="character" w:customStyle="1" w:styleId="Heading3Char">
+    <w:name w:val="Heading 3 Char"/>
+    <w:basedOn w:val="DefaultParagraphFont"/>
+    <w:link w:val="Heading3"/>
     <w:uiPriority w:val="9"/>
     <w:rsid w:val="00CD4948"/>
     <w:rPr>
@@ -3261,9 +3631,9 @@
       <w:szCs w:val="24"/>
     </w:rPr>
   </w:style>
-  <w:style w:type="table" w:styleId="aa">
+  <w:style w:type="table" w:styleId="TableGridLight">
     <w:name w:val="Grid Table Light"/>
-    <w:basedOn w:val="a1"/>
+    <w:basedOn w:val="TableNormal"/>
     <w:uiPriority w:val="40"/>
     <w:rsid w:val="00CC02CA"/>
     <w:pPr>
@@ -3280,9 +3650,9 @@
       </w:tblBorders>
     </w:tblPr>
   </w:style>
-  <w:style w:type="table" w:styleId="-55">
+  <w:style w:type="table" w:styleId="GridTable5Dark-Accent5">
     <w:name w:val="Grid Table 5 Dark Accent 5"/>
-    <w:basedOn w:val="a1"/>
+    <w:basedOn w:val="TableNormal"/>
     <w:uiPriority w:val="50"/>
     <w:rsid w:val="00117D9F"/>
     <w:pPr>
@@ -3386,11 +3756,55 @@
       </w:tcPr>
     </w:tblStylePr>
   </w:style>
+  <w:style w:type="paragraph" w:styleId="Header">
+    <w:name w:val="header"/>
+    <w:basedOn w:val="Normal"/>
+    <w:link w:val="HeaderChar"/>
+    <w:uiPriority w:val="99"/>
+    <w:unhideWhenUsed/>
+    <w:rsid w:val="00BE643D"/>
+    <w:pPr>
+      <w:tabs>
+        <w:tab w:val="center" w:pos="4680"/>
+        <w:tab w:val="right" w:pos="9360"/>
+      </w:tabs>
+      <w:spacing w:after="0" w:line="240" w:lineRule="auto"/>
+    </w:pPr>
+  </w:style>
+  <w:style w:type="character" w:customStyle="1" w:styleId="HeaderChar">
+    <w:name w:val="Header Char"/>
+    <w:basedOn w:val="DefaultParagraphFont"/>
+    <w:link w:val="Header"/>
+    <w:uiPriority w:val="99"/>
+    <w:rsid w:val="00BE643D"/>
+  </w:style>
+  <w:style w:type="paragraph" w:styleId="Footer">
+    <w:name w:val="footer"/>
+    <w:basedOn w:val="Normal"/>
+    <w:link w:val="FooterChar"/>
+    <w:uiPriority w:val="99"/>
+    <w:unhideWhenUsed/>
+    <w:rsid w:val="00BE643D"/>
+    <w:pPr>
+      <w:tabs>
+        <w:tab w:val="center" w:pos="4680"/>
+        <w:tab w:val="right" w:pos="9360"/>
+      </w:tabs>
+      <w:spacing w:after="0" w:line="240" w:lineRule="auto"/>
+    </w:pPr>
+  </w:style>
+  <w:style w:type="character" w:customStyle="1" w:styleId="FooterChar">
+    <w:name w:val="Footer Char"/>
+    <w:basedOn w:val="DefaultParagraphFont"/>
+    <w:link w:val="Footer"/>
+    <w:uiPriority w:val="99"/>
+    <w:rsid w:val="00BE643D"/>
+  </w:style>
 </w:styles>
 </file>
 
 <file path=word/glossary/document.xml><?xml version="1.0" encoding="utf-8"?>
-<w:glossaryDocument xmlns:wpc="http://schemas.microsoft.com/office/word/2010/wordprocessingCanvas" xmlns:mc="http://schemas.openxmlformats.org/markup-compatibility/2006" xmlns:o="urn:schemas-microsoft-com:office:office" xmlns:r="http://schemas.openxmlformats.org/officeDocument/2006/relationships" xmlns:m="http://schemas.openxmlformats.org/officeDocument/2006/math" xmlns:v="urn:schemas-microsoft-com:vml" xmlns:wp14="http://schemas.microsoft.com/office/word/2010/wordprocessingDrawing" xmlns:wp="http://schemas.openxmlformats.org/drawingml/2006/wordprocessingDrawing" xmlns:w10="urn:schemas-microsoft-com:office:word" xmlns:w="http://schemas.openxmlformats.org/wordprocessingml/2006/main" xmlns:w14="http://schemas.microsoft.com/office/word/2010/wordml" xmlns:w15="http://schemas.microsoft.com/office/word/2012/wordml" xmlns:wpg="http://schemas.microsoft.com/office/word/2010/wordprocessingGroup" xmlns:wpi="http://schemas.microsoft.com/office/word/2010/wordprocessingInk" xmlns:wne="http://schemas.microsoft.com/office/word/2006/wordml" xmlns:wps="http://schemas.microsoft.com/office/word/2010/wordprocessingShape" mc:Ignorable="w14 w15 wp14">
+<w:glossaryDocument xmlns:wpc="http://schemas.microsoft.com/office/word/2010/wordprocessingCanvas" xmlns:cx="http://schemas.microsoft.com/office/drawing/2014/chartex" xmlns:cx1="http://schemas.microsoft.com/office/drawing/2015/9/8/chartex" xmlns:mc="http://schemas.openxmlformats.org/markup-compatibility/2006" xmlns:o="urn:schemas-microsoft-com:office:office" xmlns:r="http://schemas.openxmlformats.org/officeDocument/2006/relationships" xmlns:m="http://schemas.openxmlformats.org/officeDocument/2006/math" xmlns:v="urn:schemas-microsoft-com:vml" xmlns:wp14="http://schemas.microsoft.com/office/word/2010/wordprocessingDrawing" xmlns:wp="http://schemas.openxmlformats.org/drawingml/2006/wordprocessingDrawing" xmlns:w10="urn:schemas-microsoft-com:office:word" xmlns:w="http://schemas.openxmlformats.org/wordprocessingml/2006/main" xmlns:w14="http://schemas.microsoft.com/office/word/2010/wordml" xmlns:w15="http://schemas.microsoft.com/office/word/2012/wordml" xmlns:w16se="http://schemas.microsoft.com/office/word/2015/wordml/symex" xmlns:wpg="http://schemas.microsoft.com/office/word/2010/wordprocessingGroup" xmlns:wpi="http://schemas.microsoft.com/office/word/2010/wordprocessingInk" xmlns:wne="http://schemas.microsoft.com/office/word/2006/wordml" xmlns:wps="http://schemas.microsoft.com/office/word/2010/wordprocessingShape" mc:Ignorable="w14 w15 w16se wp14">
   <w:docParts>
     <w:docPart>
       <w:docPartPr>
@@ -3411,7 +3825,7 @@
         <w:p>
           <w:r>
             <w:rPr>
-              <w:rStyle w:val="a3"/>
+              <w:rStyle w:val="PlaceholderText"/>
             </w:rPr>
             <w:t>Место для ввода текста.</w:t>
           </w:r>
@@ -3440,7 +3854,7 @@
           </w:pPr>
           <w:r>
             <w:rPr>
-              <w:rStyle w:val="a3"/>
+              <w:rStyle w:val="PlaceholderText"/>
             </w:rPr>
             <w:t>Место для ввода текста.</w:t>
           </w:r>
@@ -3469,7 +3883,7 @@
           </w:pPr>
           <w:r>
             <w:rPr>
-              <w:rStyle w:val="a3"/>
+              <w:rStyle w:val="PlaceholderText"/>
             </w:rPr>
             <w:t>Место для ввода текста.</w:t>
           </w:r>
@@ -3498,7 +3912,91 @@
           </w:pPr>
           <w:r>
             <w:rPr>
-              <w:rStyle w:val="a3"/>
+              <w:rStyle w:val="PlaceholderText"/>
+            </w:rPr>
+            <w:t>Место для ввода текста.</w:t>
+          </w:r>
+        </w:p>
+      </w:docPartBody>
+    </w:docPart>
+    <w:docPart>
+      <w:docPartPr>
+        <w:name w:val="DefaultPlaceholder_-1854013438"/>
+        <w:category>
+          <w:name w:val="General"/>
+          <w:gallery w:val="placeholder"/>
+        </w:category>
+        <w:types>
+          <w:type w:val="bbPlcHdr"/>
+        </w:types>
+        <w:behaviors>
+          <w:behavior w:val="content"/>
+        </w:behaviors>
+        <w:guid w:val="{599FE410-4BC8-4E80-A492-036EF4585860}"/>
+      </w:docPartPr>
+      <w:docPartBody>
+        <w:p>
+          <w:r>
+            <w:rPr>
+              <w:rStyle w:val="PlaceholderText"/>
+            </w:rPr>
+            <w:t>Click or tap to enter a date.</w:t>
+          </w:r>
+        </w:p>
+      </w:docPartBody>
+    </w:docPart>
+    <w:docPart>
+      <w:docPartPr>
+        <w:name w:val="7166061F971342A0AD959FAA9559B6D4"/>
+        <w:category>
+          <w:name w:val="General"/>
+          <w:gallery w:val="placeholder"/>
+        </w:category>
+        <w:types>
+          <w:type w:val="bbPlcHdr"/>
+        </w:types>
+        <w:behaviors>
+          <w:behavior w:val="content"/>
+        </w:behaviors>
+        <w:guid w:val="{2C6BBB7B-5E41-48FE-9AF7-3A8188D297C5}"/>
+      </w:docPartPr>
+      <w:docPartBody>
+        <w:p>
+          <w:pPr>
+            <w:pStyle w:val="7166061F971342A0AD959FAA9559B6D4"/>
+          </w:pPr>
+          <w:r>
+            <w:rPr>
+              <w:rStyle w:val="PlaceholderText"/>
+            </w:rPr>
+            <w:t>Click or tap to enter a date.</w:t>
+          </w:r>
+        </w:p>
+      </w:docPartBody>
+    </w:docPart>
+    <w:docPart>
+      <w:docPartPr>
+        <w:name w:val="90AEF87042C746CB8B4E6AF582012B0F"/>
+        <w:category>
+          <w:name w:val="General"/>
+          <w:gallery w:val="placeholder"/>
+        </w:category>
+        <w:types>
+          <w:type w:val="bbPlcHdr"/>
+        </w:types>
+        <w:behaviors>
+          <w:behavior w:val="content"/>
+        </w:behaviors>
+        <w:guid w:val="{8A8B6CFE-5E20-41E4-964F-6A4120A61357}"/>
+      </w:docPartPr>
+      <w:docPartBody>
+        <w:p>
+          <w:pPr>
+            <w:pStyle w:val="90AEF87042C746CB8B4E6AF582012B0F"/>
+          </w:pPr>
+          <w:r>
+            <w:rPr>
+              <w:rStyle w:val="PlaceholderText"/>
             </w:rPr>
             <w:t>Место для ввода текста.</w:t>
           </w:r>
@@ -3510,24 +4008,24 @@
 </file>
 
 <file path=word/glossary/fontTable.xml><?xml version="1.0" encoding="utf-8"?>
-<w:fonts xmlns:mc="http://schemas.openxmlformats.org/markup-compatibility/2006" xmlns:r="http://schemas.openxmlformats.org/officeDocument/2006/relationships" xmlns:w="http://schemas.openxmlformats.org/wordprocessingml/2006/main" xmlns:w14="http://schemas.microsoft.com/office/word/2010/wordml" xmlns:w15="http://schemas.microsoft.com/office/word/2012/wordml" mc:Ignorable="w14 w15">
+<w:fonts xmlns:mc="http://schemas.openxmlformats.org/markup-compatibility/2006" xmlns:r="http://schemas.openxmlformats.org/officeDocument/2006/relationships" xmlns:w="http://schemas.openxmlformats.org/wordprocessingml/2006/main" xmlns:w14="http://schemas.microsoft.com/office/word/2010/wordml" xmlns:w15="http://schemas.microsoft.com/office/word/2012/wordml" xmlns:w16se="http://schemas.microsoft.com/office/word/2015/wordml/symex" mc:Ignorable="w14 w15 w16se">
   <w:font w:name="Times New Roman">
     <w:panose1 w:val="02020603050405020304"/>
-    <w:charset w:val="CC"/>
+    <w:charset w:val="00"/>
     <w:family w:val="roman"/>
     <w:pitch w:val="variable"/>
     <w:sig w:usb0="E0002EFF" w:usb1="C0007843" w:usb2="00000009" w:usb3="00000000" w:csb0="000001FF" w:csb1="00000000"/>
   </w:font>
   <w:font w:name="Calibri">
     <w:panose1 w:val="020F0502020204030204"/>
-    <w:charset w:val="CC"/>
+    <w:charset w:val="00"/>
     <w:family w:val="swiss"/>
     <w:pitch w:val="variable"/>
     <w:sig w:usb0="E00002FF" w:usb1="4000ACFF" w:usb2="00000001" w:usb3="00000000" w:csb0="0000019F" w:csb1="00000000"/>
   </w:font>
   <w:font w:name="Calibri Light">
     <w:panose1 w:val="020F0302020204030204"/>
-    <w:charset w:val="CC"/>
+    <w:charset w:val="00"/>
     <w:family w:val="swiss"/>
     <w:pitch w:val="variable"/>
     <w:sig w:usb0="A00002EF" w:usb1="4000207B" w:usb2="00000000" w:usb3="00000000" w:csb0="0000019F" w:csb1="00000000"/>
@@ -3536,7 +4034,7 @@
 </file>
 
 <file path=word/glossary/settings.xml><?xml version="1.0" encoding="utf-8"?>
-<w:settings xmlns:mc="http://schemas.openxmlformats.org/markup-compatibility/2006" xmlns:o="urn:schemas-microsoft-com:office:office" xmlns:r="http://schemas.openxmlformats.org/officeDocument/2006/relationships" xmlns:m="http://schemas.openxmlformats.org/officeDocument/2006/math" xmlns:v="urn:schemas-microsoft-com:vml" xmlns:w10="urn:schemas-microsoft-com:office:word" xmlns:w="http://schemas.openxmlformats.org/wordprocessingml/2006/main" xmlns:w14="http://schemas.microsoft.com/office/word/2010/wordml" xmlns:w15="http://schemas.microsoft.com/office/word/2012/wordml" xmlns:sl="http://schemas.openxmlformats.org/schemaLibrary/2006/main" mc:Ignorable="w14 w15">
+<w:settings xmlns:mc="http://schemas.openxmlformats.org/markup-compatibility/2006" xmlns:o="urn:schemas-microsoft-com:office:office" xmlns:r="http://schemas.openxmlformats.org/officeDocument/2006/relationships" xmlns:m="http://schemas.openxmlformats.org/officeDocument/2006/math" xmlns:v="urn:schemas-microsoft-com:vml" xmlns:w10="urn:schemas-microsoft-com:office:word" xmlns:w="http://schemas.openxmlformats.org/wordprocessingml/2006/main" xmlns:w14="http://schemas.microsoft.com/office/word/2010/wordml" xmlns:w15="http://schemas.microsoft.com/office/word/2012/wordml" xmlns:w16se="http://schemas.microsoft.com/office/word/2015/wordml/symex" xmlns:sl="http://schemas.openxmlformats.org/schemaLibrary/2006/main" mc:Ignorable="w14 w15 w16se">
   <w:view w:val="normal"/>
   <w:defaultTabStop w:val="708"/>
   <w:characterSpacingControl w:val="doNotCompress"/>
@@ -3563,11 +4061,14 @@
     <w:rsid w:val="00663E7E"/>
     <w:rsid w:val="00693D87"/>
     <w:rsid w:val="006F24E5"/>
+    <w:rsid w:val="00742C68"/>
     <w:rsid w:val="00763E59"/>
     <w:rsid w:val="008355F0"/>
     <w:rsid w:val="00867E24"/>
+    <w:rsid w:val="008F0E54"/>
     <w:rsid w:val="009010B0"/>
     <w:rsid w:val="009B2FEA"/>
+    <w:rsid w:val="009F1F2E"/>
     <w:rsid w:val="00A64CC6"/>
     <w:rsid w:val="00B56827"/>
     <w:rsid w:val="00CD64F6"/>
@@ -3576,6 +4077,7 @@
     <w:rsid w:val="00F35031"/>
     <w:rsid w:val="00F73253"/>
     <w:rsid w:val="00F76513"/>
+    <w:rsid w:val="00FF7BDC"/>
   </w:rsids>
   <m:mathPr>
     <m:mathFont m:val="Cambria Math"/>
@@ -3592,14 +4094,14 @@
   </m:mathPr>
   <w:themeFontLang w:val="ru-RU"/>
   <w:clrSchemeMapping w:bg1="light1" w:t1="dark1" w:bg2="light2" w:t2="dark2" w:accent1="accent1" w:accent2="accent2" w:accent3="accent3" w:accent4="accent4" w:accent5="accent5" w:accent6="accent6" w:hyperlink="hyperlink" w:followedHyperlink="followedHyperlink"/>
-  <w:decimalSymbol w:val=","/>
-  <w:listSeparator w:val=";"/>
+  <w:decimalSymbol w:val="."/>
+  <w:listSeparator w:val=","/>
   <w15:chartTrackingRefBased/>
 </w:settings>
 </file>
 
 <file path=word/glossary/styles.xml><?xml version="1.0" encoding="utf-8"?>
-<w:styles xmlns:mc="http://schemas.openxmlformats.org/markup-compatibility/2006" xmlns:r="http://schemas.openxmlformats.org/officeDocument/2006/relationships" xmlns:w="http://schemas.openxmlformats.org/wordprocessingml/2006/main" xmlns:w14="http://schemas.microsoft.com/office/word/2010/wordml" xmlns:w15="http://schemas.microsoft.com/office/word/2012/wordml" mc:Ignorable="w14 w15">
+<w:styles xmlns:mc="http://schemas.openxmlformats.org/markup-compatibility/2006" xmlns:r="http://schemas.openxmlformats.org/officeDocument/2006/relationships" xmlns:w="http://schemas.openxmlformats.org/wordprocessingml/2006/main" xmlns:w14="http://schemas.microsoft.com/office/word/2010/wordml" xmlns:w15="http://schemas.microsoft.com/office/word/2012/wordml" xmlns:w16se="http://schemas.microsoft.com/office/word/2015/wordml/symex" mc:Ignorable="w14 w15 w16se">
   <w:docDefaults>
     <w:rPrDefault>
       <w:rPr>
@@ -3988,17 +4490,17 @@
     <w:lsdException w:name="List Table 6 Colorful Accent 6" w:uiPriority="51"/>
     <w:lsdException w:name="List Table 7 Colorful Accent 6" w:uiPriority="52"/>
   </w:latentStyles>
-  <w:style w:type="paragraph" w:default="1" w:styleId="a">
+  <w:style w:type="paragraph" w:default="1" w:styleId="Normal">
     <w:name w:val="Normal"/>
     <w:qFormat/>
   </w:style>
-  <w:style w:type="character" w:default="1" w:styleId="a0">
+  <w:style w:type="character" w:default="1" w:styleId="DefaultParagraphFont">
     <w:name w:val="Default Paragraph Font"/>
     <w:uiPriority w:val="1"/>
     <w:semiHidden/>
     <w:unhideWhenUsed/>
   </w:style>
-  <w:style w:type="table" w:default="1" w:styleId="a1">
+  <w:style w:type="table" w:default="1" w:styleId="TableNormal">
     <w:name w:val="Normal Table"/>
     <w:uiPriority w:val="99"/>
     <w:semiHidden/>
@@ -4013,18 +4515,18 @@
       </w:tblCellMar>
     </w:tblPr>
   </w:style>
-  <w:style w:type="numbering" w:default="1" w:styleId="a2">
+  <w:style w:type="numbering" w:default="1" w:styleId="NoList">
     <w:name w:val="No List"/>
     <w:uiPriority w:val="99"/>
     <w:semiHidden/>
     <w:unhideWhenUsed/>
   </w:style>
-  <w:style w:type="character" w:styleId="a3">
+  <w:style w:type="character" w:styleId="PlaceholderText">
     <w:name w:val="Placeholder Text"/>
-    <w:basedOn w:val="a0"/>
+    <w:basedOn w:val="DefaultParagraphFont"/>
     <w:uiPriority w:val="99"/>
     <w:semiHidden/>
-    <w:rsid w:val="00663E7E"/>
+    <w:rsid w:val="008F0E54"/>
     <w:rPr>
       <w:color w:val="808080"/>
     </w:rPr>
@@ -4057,11 +4559,25 @@
     <w:name w:val="29F16971242C4E559131EA3A535D4EF1"/>
     <w:rsid w:val="00663E7E"/>
   </w:style>
+  <w:style w:type="paragraph" w:customStyle="1" w:styleId="7166061F971342A0AD959FAA9559B6D4">
+    <w:name w:val="7166061F971342A0AD959FAA9559B6D4"/>
+    <w:rsid w:val="009F1F2E"/>
+    <w:rPr>
+      <w:lang w:val="en-US" w:eastAsia="en-US"/>
+    </w:rPr>
+  </w:style>
+  <w:style w:type="paragraph" w:customStyle="1" w:styleId="90AEF87042C746CB8B4E6AF582012B0F">
+    <w:name w:val="90AEF87042C746CB8B4E6AF582012B0F"/>
+    <w:rsid w:val="008F0E54"/>
+    <w:rPr>
+      <w:lang w:val="en-US" w:eastAsia="en-US"/>
+    </w:rPr>
+  </w:style>
 </w:styles>
 </file>
 
 <file path=word/glossary/webSettings.xml><?xml version="1.0" encoding="utf-8"?>
-<w:webSettings xmlns:mc="http://schemas.openxmlformats.org/markup-compatibility/2006" xmlns:r="http://schemas.openxmlformats.org/officeDocument/2006/relationships" xmlns:w="http://schemas.openxmlformats.org/wordprocessingml/2006/main" xmlns:w14="http://schemas.microsoft.com/office/word/2010/wordml" xmlns:w15="http://schemas.microsoft.com/office/word/2012/wordml" mc:Ignorable="w14 w15">
+<w:webSettings xmlns:mc="http://schemas.openxmlformats.org/markup-compatibility/2006" xmlns:r="http://schemas.openxmlformats.org/officeDocument/2006/relationships" xmlns:w="http://schemas.openxmlformats.org/wordprocessingml/2006/main" xmlns:w14="http://schemas.microsoft.com/office/word/2010/wordml" xmlns:w15="http://schemas.microsoft.com/office/word/2012/wordml" xmlns:w16se="http://schemas.microsoft.com/office/word/2015/wordml/symex" mc:Ignorable="w14 w15 w16se">
   <w:optimizeForBrowser/>
   <w:allowPNG/>
 </w:webSettings>
@@ -4333,7 +4849,7 @@
 </file>
 
 <file path=customXml/itemProps1.xml><?xml version="1.0" encoding="utf-8"?>
-<ds:datastoreItem xmlns:ds="http://schemas.openxmlformats.org/officeDocument/2006/customXml" ds:itemID="{D4B4396E-5F0B-46EF-9CB1-AF8CDB3584C5}">
+<ds:datastoreItem xmlns:ds="http://schemas.openxmlformats.org/officeDocument/2006/customXml" ds:itemID="{D29CA406-8145-40E1-B451-52810118F92D}">
   <ds:schemaRefs>
     <ds:schemaRef ds:uri="http://schemas.openxmlformats.org/officeDocument/2006/bibliography"/>
   </ds:schemaRefs>

</xml_diff>

<commit_message>
Added support for picture content controls
P.S.: Some copy/paste from here: https://github.com/JakubPetr/TemplateEngine.Docx/commit/9803edaa1ef97a52d107e7e61d7aa4bda7c9f0a4 ;)
</commit_message>
<xml_diff>
--- a/sources/TemplateEngine.Docx.Example/InputTemplate.docx
+++ b/sources/TemplateEngine.Docx.Example/InputTemplate.docx
@@ -78,7 +78,7 @@
         <w:tag w:val="Team Members Table"/>
         <w:id w:val="-1702077049"/>
         <w:placeholder>
-          <w:docPart w:val="DefaultPlaceholder_1081868574"/>
+          <w:docPart w:val="CE358EF63F6E41EB8751E951790549DB"/>
         </w:placeholder>
       </w:sdtPr>
       <w:sdtEndPr/>
@@ -90,8 +90,9 @@
             <w:tblLook w:val="04A0" w:firstRow="1" w:lastRow="0" w:firstColumn="1" w:lastColumn="0" w:noHBand="0" w:noVBand="1"/>
           </w:tblPr>
           <w:tblGrid>
-            <w:gridCol w:w="4672"/>
-            <w:gridCol w:w="4673"/>
+            <w:gridCol w:w="3144"/>
+            <w:gridCol w:w="3265"/>
+            <w:gridCol w:w="2936"/>
           </w:tblGrid>
           <w:tr>
             <w:trPr>
@@ -100,7 +101,7 @@
             <w:tc>
               <w:tcPr>
                 <w:cnfStyle w:val="001000000000" w:firstRow="0" w:lastRow="0" w:firstColumn="1" w:lastColumn="0" w:oddVBand="0" w:evenVBand="0" w:oddHBand="0" w:evenHBand="0" w:firstRowFirstColumn="0" w:firstRowLastColumn="0" w:lastRowFirstColumn="0" w:lastRowLastColumn="0"/>
-                <w:tcW w:w="4672" w:type="dxa"/>
+                <w:tcW w:w="3144" w:type="dxa"/>
               </w:tcPr>
               <w:p>
                 <w:pPr>
@@ -118,7 +119,7 @@
             </w:tc>
             <w:tc>
               <w:tcPr>
-                <w:tcW w:w="4673" w:type="dxa"/>
+                <w:tcW w:w="3265" w:type="dxa"/>
               </w:tcPr>
               <w:p>
                 <w:pPr>
@@ -132,6 +133,25 @@
                     <w:lang w:val="en-US"/>
                   </w:rPr>
                   <w:t>Role</w:t>
+                </w:r>
+              </w:p>
+            </w:tc>
+            <w:tc>
+              <w:tcPr>
+                <w:tcW w:w="2936" w:type="dxa"/>
+              </w:tcPr>
+              <w:p>
+                <w:pPr>
+                  <w:cnfStyle w:val="100000000000" w:firstRow="1" w:lastRow="0" w:firstColumn="0" w:lastColumn="0" w:oddVBand="0" w:evenVBand="0" w:oddHBand="0" w:evenHBand="0" w:firstRowFirstColumn="0" w:firstRowLastColumn="0" w:lastRowFirstColumn="0" w:lastRowLastColumn="0"/>
+                  <w:rPr>
+                    <w:lang w:val="en-US"/>
+                  </w:rPr>
+                </w:pPr>
+                <w:r>
+                  <w:rPr>
+                    <w:lang w:val="en-US"/>
+                  </w:rPr>
+                  <w:t>Image</w:t>
                 </w:r>
               </w:p>
             </w:tc>
@@ -143,7 +163,7 @@
             <w:tc>
               <w:tcPr>
                 <w:cnfStyle w:val="001000000000" w:firstRow="0" w:lastRow="0" w:firstColumn="1" w:lastColumn="0" w:oddVBand="0" w:evenVBand="0" w:oddHBand="0" w:evenHBand="0" w:firstRowFirstColumn="0" w:firstRowLastColumn="0" w:lastRowFirstColumn="0" w:lastRowLastColumn="0"/>
-                <w:tcW w:w="4672" w:type="dxa"/>
+                <w:tcW w:w="3144" w:type="dxa"/>
               </w:tcPr>
               <w:sdt>
                 <w:sdtPr>
@@ -154,7 +174,7 @@
                   <w:tag w:val="Name"/>
                   <w:id w:val="1613399180"/>
                   <w:placeholder>
-                    <w:docPart w:val="DefaultPlaceholder_1081868574"/>
+                    <w:docPart w:val="CE358EF63F6E41EB8751E951790549DB"/>
                   </w:placeholder>
                 </w:sdtPr>
                 <w:sdtEndPr/>
@@ -177,7 +197,7 @@
             </w:tc>
             <w:tc>
               <w:tcPr>
-                <w:tcW w:w="4673" w:type="dxa"/>
+                <w:tcW w:w="3265" w:type="dxa"/>
               </w:tcPr>
               <w:sdt>
                 <w:sdtPr>
@@ -188,7 +208,7 @@
                   <w:tag w:val="Role"/>
                   <w:id w:val="-1887095983"/>
                   <w:placeholder>
-                    <w:docPart w:val="DefaultPlaceholder_1081868574"/>
+                    <w:docPart w:val="CE358EF63F6E41EB8751E951790549DB"/>
                   </w:placeholder>
                 </w:sdtPr>
                 <w:sdtEndPr/>
@@ -210,12 +230,86 @@
                 </w:sdtContent>
               </w:sdt>
             </w:tc>
+            <w:sdt>
+              <w:sdtPr>
+                <w:rPr>
+                  <w:lang w:val="en-US"/>
+                </w:rPr>
+                <w:alias w:val="Avatar"/>
+                <w:tag w:val="Avatar"/>
+                <w:id w:val="1964147200"/>
+                <w:picture/>
+              </w:sdtPr>
+              <w:sdtEndPr/>
+              <w:sdtContent>
+                <w:tc>
+                  <w:tcPr>
+                    <w:tcW w:w="2936" w:type="dxa"/>
+                  </w:tcPr>
+                  <w:p>
+                    <w:pPr>
+                      <w:cnfStyle w:val="000000100000" w:firstRow="0" w:lastRow="0" w:firstColumn="0" w:lastColumn="0" w:oddVBand="0" w:evenVBand="0" w:oddHBand="1" w:evenHBand="0" w:firstRowFirstColumn="0" w:firstRowLastColumn="0" w:lastRowFirstColumn="0" w:lastRowLastColumn="0"/>
+                      <w:rPr>
+                        <w:lang w:val="en-US"/>
+                      </w:rPr>
+                    </w:pPr>
+                    <w:r>
+                      <w:rPr>
+                        <w:noProof/>
+                        <w:lang w:val="lv-LV" w:eastAsia="lv-LV"/>
+                      </w:rPr>
+                      <w:drawing>
+                        <wp:inline distT="0" distB="0" distL="0" distR="0">
+                          <wp:extent cx="658800" cy="658800"/>
+                          <wp:effectExtent l="0" t="0" r="8255" b="8255"/>
+                          <wp:docPr id="3" name="Picture 1"/>
+                          <wp:cNvGraphicFramePr>
+                            <a:graphicFrameLocks xmlns:a="http://schemas.openxmlformats.org/drawingml/2006/main" noChangeAspect="1"/>
+                          </wp:cNvGraphicFramePr>
+                          <a:graphic xmlns:a="http://schemas.openxmlformats.org/drawingml/2006/main">
+                            <a:graphicData uri="http://schemas.openxmlformats.org/drawingml/2006/picture">
+                              <pic:pic xmlns:pic="http://schemas.openxmlformats.org/drawingml/2006/picture">
+                                <pic:nvPicPr>
+                                  <pic:cNvPr id="0" name="Picture 1"/>
+                                  <pic:cNvPicPr preferRelativeResize="0">
+                                    <a:picLocks noChangeAspect="1" noChangeArrowheads="1"/>
+                                  </pic:cNvPicPr>
+                                </pic:nvPicPr>
+                                <pic:blipFill>
+                                  <a:blip r:embed="rId8"/>
+                                  <a:stretch>
+                                    <a:fillRect/>
+                                  </a:stretch>
+                                </pic:blipFill>
+                                <pic:spPr bwMode="auto">
+                                  <a:xfrm>
+                                    <a:off x="0" y="0"/>
+                                    <a:ext cx="658800" cy="658800"/>
+                                  </a:xfrm>
+                                  <a:prstGeom prst="rect">
+                                    <a:avLst/>
+                                  </a:prstGeom>
+                                  <a:noFill/>
+                                  <a:ln>
+                                    <a:noFill/>
+                                  </a:ln>
+                                </pic:spPr>
+                              </pic:pic>
+                            </a:graphicData>
+                          </a:graphic>
+                        </wp:inline>
+                      </w:drawing>
+                    </w:r>
+                  </w:p>
+                </w:tc>
+              </w:sdtContent>
+            </w:sdt>
           </w:tr>
           <w:tr>
             <w:tc>
               <w:tcPr>
                 <w:cnfStyle w:val="001000000000" w:firstRow="0" w:lastRow="0" w:firstColumn="1" w:lastColumn="0" w:oddVBand="0" w:evenVBand="0" w:oddHBand="0" w:evenHBand="0" w:firstRowFirstColumn="0" w:firstRowLastColumn="0" w:lastRowFirstColumn="0" w:lastRowLastColumn="0"/>
-                <w:tcW w:w="4672" w:type="dxa"/>
+                <w:tcW w:w="3144" w:type="dxa"/>
               </w:tcPr>
               <w:p>
                 <w:pPr>
@@ -234,7 +328,7 @@
             </w:tc>
             <w:tc>
               <w:tcPr>
-                <w:tcW w:w="4673" w:type="dxa"/>
+                <w:tcW w:w="3265" w:type="dxa"/>
               </w:tcPr>
               <w:p>
                 <w:pPr>
@@ -252,7 +346,7 @@
                     <w:tag w:val="Count"/>
                     <w:id w:val="63304762"/>
                     <w:placeholder>
-                      <w:docPart w:val="DefaultPlaceholder_1081868574"/>
+                      <w:docPart w:val="CE358EF63F6E41EB8751E951790549DB"/>
                     </w:placeholder>
                   </w:sdtPr>
                   <w:sdtEndPr/>
@@ -271,6 +365,19 @@
                   </w:rPr>
                   <w:t xml:space="preserve"> members</w:t>
                 </w:r>
+              </w:p>
+            </w:tc>
+            <w:tc>
+              <w:tcPr>
+                <w:tcW w:w="2936" w:type="dxa"/>
+              </w:tcPr>
+              <w:p>
+                <w:pPr>
+                  <w:cnfStyle w:val="000000000000" w:firstRow="0" w:lastRow="0" w:firstColumn="0" w:lastColumn="0" w:oddVBand="0" w:evenVBand="0" w:oddHBand="0" w:evenHBand="0" w:firstRowFirstColumn="0" w:firstRowLastColumn="0" w:lastRowFirstColumn="0" w:lastRowLastColumn="0"/>
+                  <w:rPr>
+                    <w:lang w:val="en-US"/>
+                  </w:rPr>
+                </w:pPr>
               </w:p>
             </w:tc>
           </w:tr>
@@ -365,6 +472,8 @@
                 </w:rPr>
                 <w:t>Tester</w:t>
               </w:r>
+              <w:bookmarkStart w:id="0" w:name="_GoBack"/>
+              <w:bookmarkEnd w:id="0"/>
             </w:sdtContent>
           </w:sdt>
         </w:p>
@@ -1242,9 +1351,7 @@
           <w:lang w:val="en-US"/>
         </w:rPr>
       </w:pPr>
-      <w:bookmarkStart w:id="0" w:name="_GoBack"/>
     </w:p>
-    <w:bookmarkEnd w:id="0"/>
     <w:p>
       <w:pPr>
         <w:pStyle w:val="Heading2"/>
@@ -1613,7 +1720,6 @@
         <w:rPr>
           <w:lang w:val="en-US"/>
         </w:rPr>
-        <w:lastRenderedPageBreak/>
         <w:t>Merged columns</w:t>
       </w:r>
     </w:p>
@@ -1915,87 +2021,6 @@
         </w:rPr>
       </w:pPr>
     </w:p>
-    <w:p>
-      <w:pPr>
-        <w:rPr>
-          <w:lang w:val="en-US"/>
-        </w:rPr>
-      </w:pPr>
-    </w:p>
-    <w:sdt>
-      <w:sdtPr>
-        <w:rPr>
-          <w:lang w:val="en-US"/>
-        </w:rPr>
-        <w:alias w:val="ReportEndPic"/>
-        <w:tag w:val="ReportEndPic"/>
-        <w:id w:val="-1933423426"/>
-        <w:picture/>
-      </w:sdtPr>
-      <w:sdtEndPr/>
-      <w:sdtContent>
-        <w:p>
-          <w:pPr>
-            <w:rPr>
-              <w:lang w:val="en-US"/>
-            </w:rPr>
-          </w:pPr>
-          <w:r>
-            <w:rPr>
-              <w:noProof/>
-              <w:lang w:val="en-US"/>
-            </w:rPr>
-            <w:drawing>
-              <wp:inline distT="0" distB="0" distL="0" distR="0">
-                <wp:extent cx="5781675" cy="3619831"/>
-                <wp:effectExtent l="0" t="0" r="0" b="0"/>
-                <wp:docPr id="2" name="Picture 2"/>
-                <wp:cNvGraphicFramePr>
-                  <a:graphicFrameLocks xmlns:a="http://schemas.openxmlformats.org/drawingml/2006/main" noChangeAspect="1"/>
-                </wp:cNvGraphicFramePr>
-                <a:graphic xmlns:a="http://schemas.openxmlformats.org/drawingml/2006/main">
-                  <a:graphicData uri="http://schemas.openxmlformats.org/drawingml/2006/picture">
-                    <pic:pic xmlns:pic="http://schemas.openxmlformats.org/drawingml/2006/picture">
-                      <pic:nvPicPr>
-                        <pic:cNvPr id="0" name="Picture 2"/>
-                        <pic:cNvPicPr>
-                          <a:picLocks noChangeAspect="1" noChangeArrowheads="1"/>
-                        </pic:cNvPicPr>
-                      </pic:nvPicPr>
-                      <pic:blipFill>
-                        <a:blip r:embed="rId8">
-                          <a:extLst>
-                            <a:ext uri="{28A0092B-C50C-407E-A947-70E740481C1C}">
-                              <a14:useLocalDpi xmlns:a14="http://schemas.microsoft.com/office/drawing/2010/main" val="0"/>
-                            </a:ext>
-                          </a:extLst>
-                        </a:blip>
-                        <a:stretch>
-                          <a:fillRect/>
-                        </a:stretch>
-                      </pic:blipFill>
-                      <pic:spPr bwMode="auto">
-                        <a:xfrm>
-                          <a:off x="0" y="0"/>
-                          <a:ext cx="5781675" cy="3619831"/>
-                        </a:xfrm>
-                        <a:prstGeom prst="rect">
-                          <a:avLst/>
-                        </a:prstGeom>
-                        <a:noFill/>
-                        <a:ln>
-                          <a:noFill/>
-                        </a:ln>
-                      </pic:spPr>
-                    </pic:pic>
-                  </a:graphicData>
-                </a:graphic>
-              </wp:inline>
-            </w:drawing>
-          </w:r>
-        </w:p>
-      </w:sdtContent>
-    </w:sdt>
     <w:sectPr>
       <w:headerReference w:type="default" r:id="rId9"/>
       <w:footerReference w:type="default" r:id="rId10"/>
@@ -2091,6 +2116,7 @@
         <w:docPart w:val="90AEF87042C746CB8B4E6AF582012B0F"/>
       </w:placeholder>
     </w:sdtPr>
+    <w:sdtEndPr/>
     <w:sdtContent>
       <w:p>
         <w:pPr>
@@ -2115,6 +2141,7 @@
               <w:docPart w:val="90AEF87042C746CB8B4E6AF582012B0F"/>
             </w:placeholder>
           </w:sdtPr>
+          <w:sdtEndPr/>
           <w:sdtContent>
             <w:r>
               <w:rPr>
@@ -2142,6 +2169,7 @@
               <w:docPart w:val="90AEF87042C746CB8B4E6AF582012B0F"/>
             </w:placeholder>
           </w:sdtPr>
+          <w:sdtEndPr/>
           <w:sdtContent>
             <w:r>
               <w:rPr>
@@ -2236,7 +2264,7 @@
         <w:r>
           <w:rPr>
             <w:noProof/>
-            <w:lang w:val="en-US"/>
+            <w:lang w:val="lv-LV" w:eastAsia="lv-LV"/>
           </w:rPr>
           <w:drawing>
             <wp:inline distT="0" distB="0" distL="0" distR="0">
@@ -4003,6 +4031,35 @@
         </w:p>
       </w:docPartBody>
     </w:docPart>
+    <w:docPart>
+      <w:docPartPr>
+        <w:name w:val="CE358EF63F6E41EB8751E951790549DB"/>
+        <w:category>
+          <w:name w:val="General"/>
+          <w:gallery w:val="placeholder"/>
+        </w:category>
+        <w:types>
+          <w:type w:val="bbPlcHdr"/>
+        </w:types>
+        <w:behaviors>
+          <w:behavior w:val="content"/>
+        </w:behaviors>
+        <w:guid w:val="{E7B0DF95-6C4D-43C4-819D-AB9C56BA2C8E}"/>
+      </w:docPartPr>
+      <w:docPartBody>
+        <w:p>
+          <w:pPr>
+            <w:pStyle w:val="CE358EF63F6E41EB8751E951790549DB"/>
+          </w:pPr>
+          <w:r>
+            <w:rPr>
+              <w:rStyle w:val="PlaceholderText"/>
+            </w:rPr>
+            <w:t>Место для ввода текста.</w:t>
+          </w:r>
+        </w:p>
+      </w:docPartBody>
+    </w:docPart>
   </w:docParts>
 </w:glossaryDocument>
 </file>
@@ -4049,14 +4106,17 @@
   <w:rsids>
     <w:rsidRoot w:val="00F06F95"/>
     <w:rsid w:val="000802C3"/>
+    <w:rsid w:val="000B01BD"/>
     <w:rsid w:val="00130135"/>
     <w:rsid w:val="002352CE"/>
     <w:rsid w:val="002374C7"/>
     <w:rsid w:val="00344052"/>
     <w:rsid w:val="00433728"/>
+    <w:rsid w:val="00440BA8"/>
     <w:rsid w:val="00496CBC"/>
     <w:rsid w:val="004E433E"/>
     <w:rsid w:val="00543D7E"/>
+    <w:rsid w:val="005560E5"/>
     <w:rsid w:val="00630F70"/>
     <w:rsid w:val="00663E7E"/>
     <w:rsid w:val="00693D87"/>
@@ -4064,6 +4124,7 @@
     <w:rsid w:val="00742C68"/>
     <w:rsid w:val="00763E59"/>
     <w:rsid w:val="008355F0"/>
+    <w:rsid w:val="00842DBB"/>
     <w:rsid w:val="00867E24"/>
     <w:rsid w:val="008F0E54"/>
     <w:rsid w:val="009010B0"/>
@@ -4094,8 +4155,8 @@
   </m:mathPr>
   <w:themeFontLang w:val="ru-RU"/>
   <w:clrSchemeMapping w:bg1="light1" w:t1="dark1" w:bg2="light2" w:t2="dark2" w:accent1="accent1" w:accent2="accent2" w:accent3="accent3" w:accent4="accent4" w:accent5="accent5" w:accent6="accent6" w:hyperlink="hyperlink" w:followedHyperlink="followedHyperlink"/>
-  <w:decimalSymbol w:val="."/>
-  <w:listSeparator w:val=","/>
+  <w:decimalSymbol w:val=","/>
+  <w:listSeparator w:val=";"/>
   <w15:chartTrackingRefBased/>
 </w:settings>
 </file>
@@ -4526,7 +4587,7 @@
     <w:basedOn w:val="DefaultParagraphFont"/>
     <w:uiPriority w:val="99"/>
     <w:semiHidden/>
-    <w:rsid w:val="008F0E54"/>
+    <w:rsid w:val="00440BA8"/>
     <w:rPr>
       <w:color w:val="808080"/>
     </w:rPr>
@@ -4571,6 +4632,27 @@
     <w:rsid w:val="008F0E54"/>
     <w:rPr>
       <w:lang w:val="en-US" w:eastAsia="en-US"/>
+    </w:rPr>
+  </w:style>
+  <w:style w:type="paragraph" w:customStyle="1" w:styleId="70F053EBD594421F8C63FCEBFC226740">
+    <w:name w:val="70F053EBD594421F8C63FCEBFC226740"/>
+    <w:rsid w:val="00842DBB"/>
+    <w:rPr>
+      <w:lang w:val="lv-LV" w:eastAsia="lv-LV"/>
+    </w:rPr>
+  </w:style>
+  <w:style w:type="paragraph" w:customStyle="1" w:styleId="CE358EF63F6E41EB8751E951790549DB">
+    <w:name w:val="CE358EF63F6E41EB8751E951790549DB"/>
+    <w:rsid w:val="00842DBB"/>
+    <w:rPr>
+      <w:lang w:val="lv-LV" w:eastAsia="lv-LV"/>
+    </w:rPr>
+  </w:style>
+  <w:style w:type="paragraph" w:customStyle="1" w:styleId="AD0F4C5FFEB2495F874A56813385592A">
+    <w:name w:val="AD0F4C5FFEB2495F874A56813385592A"/>
+    <w:rsid w:val="00440BA8"/>
+    <w:rPr>
+      <w:lang w:val="lv-LV" w:eastAsia="lv-LV"/>
     </w:rPr>
   </w:style>
 </w:styles>
@@ -4849,7 +4931,7 @@
 </file>
 
 <file path=customXml/itemProps1.xml><?xml version="1.0" encoding="utf-8"?>
-<ds:datastoreItem xmlns:ds="http://schemas.openxmlformats.org/officeDocument/2006/customXml" ds:itemID="{D29CA406-8145-40E1-B451-52810118F92D}">
+<ds:datastoreItem xmlns:ds="http://schemas.openxmlformats.org/officeDocument/2006/customXml" ds:itemID="{0379DB02-DE97-4684-AFE9-3D30800D1D01}">
   <ds:schemaRefs>
     <ds:schemaRef ds:uri="http://schemas.openxmlformats.org/officeDocument/2006/bibliography"/>
   </ds:schemaRefs>

</xml_diff>